<commit_message>
Active links and about me content
</commit_message>
<xml_diff>
--- a/static/files/Resume-v6.docx
+++ b/static/files/Resume-v6.docx
@@ -79,7 +79,7 @@
                 <w:color w:val="404040" w:themeColor="text1" w:themeTint="BF"/>
                 <w:sz w:val="24"/>
               </w:rPr>
-              <w:t>Software &amp; Web Developper [Python, Javascript]</w:t>
+              <w:t>Software &amp; Web Developper</w:t>
             </w:r>
           </w:p>
         </w:tc>
@@ -1798,6 +1798,14 @@
             </w:r>
             <w:r>
               <w:t xml:space="preserve"> VIM</w:t>
+            </w:r>
+          </w:p>
+          <w:p>
+            <w:r>
+              <w:rPr>
+                <w:b/>
+              </w:rPr>
+              <w:t xml:space="preserve">Wordpress, SEO</w:t>
             </w:r>
           </w:p>
           <w:p>

</xml_diff>